<commit_message>
added angular material form angular material website. and followed all the steps how to add angular material to the project and how to add button and card as well
</commit_message>
<xml_diff>
--- a/Message board.docx
+++ b/Message board.docx
@@ -61,15 +61,60 @@
         </w:numPr>
       </w:pPr>
       <w:r>
-        <w:t>Open up the web app with command – ng serve -o (-o means open it will automatically open I on the web browser</w:t>
-      </w:r>
+        <w:t xml:space="preserve">Open up the web app with command – ng serve -o (-o means open it will automatically open I on the web </w:t>
+      </w:r>
+      <w:proofErr w:type="gramStart"/>
+      <w:r>
+        <w:t>browser )</w:t>
+      </w:r>
+      <w:proofErr w:type="gramEnd"/>
+    </w:p>
+    <w:p>
+      <w:pPr>
+        <w:pStyle w:val="ListParagraph"/>
+        <w:numPr>
+          <w:ilvl w:val="0"/>
+          <w:numId w:val="1"/>
+        </w:numPr>
+      </w:pPr>
+      <w:r>
+        <w:t xml:space="preserve">Installing angular material for design </w:t>
+      </w:r>
+      <w:proofErr w:type="gramStart"/>
+      <w:r>
+        <w:t xml:space="preserve">-  </w:t>
+      </w:r>
+      <w:proofErr w:type="spellStart"/>
+      <w:r>
+        <w:t>npm</w:t>
+      </w:r>
+      <w:proofErr w:type="spellEnd"/>
+      <w:proofErr w:type="gramEnd"/>
+      <w:r>
+        <w:t xml:space="preserve"> install --save @angular/material @angular/</w:t>
+      </w:r>
+      <w:proofErr w:type="spellStart"/>
+      <w:r>
+        <w:t>cdk</w:t>
+      </w:r>
+      <w:proofErr w:type="spellEnd"/>
+      <w:r>
+        <w:t xml:space="preserve"> @angular/animations</w:t>
+      </w:r>
+    </w:p>
+    <w:p>
+      <w:pPr>
+        <w:pStyle w:val="ListParagraph"/>
+        <w:numPr>
+          <w:ilvl w:val="0"/>
+          <w:numId w:val="1"/>
+        </w:numPr>
+      </w:pPr>
+    </w:p>
+    <w:p>
       <w:bookmarkStart w:id="0" w:name="_GoBack"/>
       <w:bookmarkEnd w:id="0"/>
-      <w:r>
-        <w:t xml:space="preserve"> )</w:t>
-      </w:r>
     </w:p>
-    <w:p/>
     <w:sectPr>
       <w:pgSz w:w="12240" w:h="15840"/>
       <w:pgMar w:top="1440" w:right="1440" w:bottom="1440" w:left="1440" w:header="720" w:footer="720" w:gutter="0"/>
@@ -601,7 +646,6 @@
   <w:style w:type="character" w:default="1" w:styleId="DefaultParagraphFont">
     <w:name w:val="Default Paragraph Font"/>
     <w:uiPriority w:val="1"/>
-    <w:semiHidden/>
     <w:unhideWhenUsed/>
   </w:style>
   <w:style w:type="table" w:default="1" w:styleId="TableNormal">
@@ -635,6 +679,36 @@
       <w:ind w:left="720"/>
       <w:contextualSpacing/>
     </w:pPr>
+  </w:style>
+  <w:style w:type="paragraph" w:styleId="HTMLPreformatted">
+    <w:name w:val="HTML Preformatted"/>
+    <w:basedOn w:val="Normal"/>
+    <w:link w:val="HTMLPreformattedChar"/>
+    <w:uiPriority w:val="99"/>
+    <w:semiHidden/>
+    <w:unhideWhenUsed/>
+    <w:rsid w:val="006545E5"/>
+    <w:pPr>
+      <w:spacing w:after="0" w:line="240" w:lineRule="auto"/>
+    </w:pPr>
+    <w:rPr>
+      <w:rFonts w:ascii="Consolas" w:hAnsi="Consolas"/>
+      <w:sz w:val="20"/>
+      <w:szCs w:val="20"/>
+    </w:rPr>
+  </w:style>
+  <w:style w:type="character" w:customStyle="1" w:styleId="HTMLPreformattedChar">
+    <w:name w:val="HTML Preformatted Char"/>
+    <w:basedOn w:val="DefaultParagraphFont"/>
+    <w:link w:val="HTMLPreformatted"/>
+    <w:uiPriority w:val="99"/>
+    <w:semiHidden/>
+    <w:rsid w:val="006545E5"/>
+    <w:rPr>
+      <w:rFonts w:ascii="Consolas" w:hAnsi="Consolas"/>
+      <w:sz w:val="20"/>
+      <w:szCs w:val="20"/>
+    </w:rPr>
   </w:style>
 </w:styles>
 </file>

</xml_diff>